<commit_message>
query 2 documentation (joa)
</commit_message>
<xml_diff>
--- a/ST1501-DAAAFT2A01-G4/DAAAFT2A01 G4 Submission Template.docx
+++ b/ST1501-DAAAFT2A01-G4/DAAAFT2A01 G4 Submission Template.docx
@@ -879,6 +879,30 @@
                 <w:szCs w:val="24"/>
               </w:rPr>
             </w:pPr>
+            <w:r>
+              <w:rPr>
+                <w:rFonts w:cstheme="minorHAnsi"/>
+                <w:sz w:val="24"/>
+                <w:szCs w:val="24"/>
+              </w:rPr>
+              <w:t>The query shows the staffs with the highest revenue generated</w:t>
+            </w:r>
+            <w:r>
+              <w:rPr>
+                <w:rFonts w:cstheme="minorHAnsi"/>
+                <w:sz w:val="24"/>
+                <w:szCs w:val="24"/>
+              </w:rPr>
+              <w:t xml:space="preserve"> in descending order,</w:t>
+            </w:r>
+            <w:r>
+              <w:rPr>
+                <w:rFonts w:cstheme="minorHAnsi"/>
+                <w:sz w:val="24"/>
+                <w:szCs w:val="24"/>
+              </w:rPr>
+              <w:t xml:space="preserve"> along with their store code.</w:t>
+            </w:r>
           </w:p>
           <w:p>
             <w:pPr>
@@ -907,6 +931,36 @@
                 <w:szCs w:val="24"/>
               </w:rPr>
             </w:pPr>
+            <w:r>
+              <w:rPr>
+                <w:rFonts w:cstheme="minorHAnsi"/>
+                <w:sz w:val="24"/>
+                <w:szCs w:val="24"/>
+              </w:rPr>
+              <w:t>From this, the team can infer which staffs should be rewarded based on the revenue they bring in.</w:t>
+            </w:r>
+          </w:p>
+          <w:p>
+            <w:pPr>
+              <w:tabs>
+                <w:tab w:val="left" w:pos="637"/>
+                <w:tab w:val="left" w:pos="638"/>
+                <w:tab w:val="right" w:pos="9185"/>
+              </w:tabs>
+              <w:rPr>
+                <w:rFonts w:cstheme="minorHAnsi"/>
+                <w:sz w:val="24"/>
+                <w:szCs w:val="24"/>
+              </w:rPr>
+            </w:pPr>
+            <w:r>
+              <w:rPr>
+                <w:rFonts w:cstheme="minorHAnsi"/>
+                <w:sz w:val="24"/>
+                <w:szCs w:val="24"/>
+              </w:rPr>
+              <w:t>We can also infer in general, ST2 staff bring in the most revenue, followed by ST1 and finally ST3.</w:t>
+            </w:r>
           </w:p>
         </w:tc>
         <w:tc>
@@ -1513,6 +1567,7 @@
                 <w:sz w:val="24"/>
                 <w:szCs w:val="24"/>
               </w:rPr>
+              <w:lastRenderedPageBreak/>
               <w:t>SELECT * FROM</w:t>
             </w:r>
           </w:p>
@@ -1535,16 +1590,8 @@
                 <w:sz w:val="24"/>
                 <w:szCs w:val="24"/>
               </w:rPr>
-              <w:t xml:space="preserve">(SELECT c.category_name AS 'Category Name', b.brand_name AS 'Brand Name', </w:t>
-            </w:r>
-            <w:r>
-              <w:rPr>
-                <w:rFonts w:cstheme="minorHAnsi"/>
-                <w:sz w:val="24"/>
-                <w:szCs w:val="24"/>
-              </w:rPr>
               <w:lastRenderedPageBreak/>
-              <w:t>p.product_name AS 'Product Name', SUM(f.quantity) AS 'Quantity Sold', p.stock AS Stock, ROUND(SUM(f.sales), 2) AS 'Total Sales', ROUND(SUM(f.profit), 2) AS 'Total Profit', RANK() OVER (PARTITION BY c.category_name ORDER BY ROUND(SUM(f.sales), 2) DESC) AS [Ranking]</w:t>
+              <w:t>(SELECT c.category_name AS 'Category Name', b.brand_name AS 'Brand Name', p.product_name AS 'Product Name', SUM(f.quantity) AS 'Quantity Sold', p.stock AS Stock, ROUND(SUM(f.sales), 2) AS 'Total Sales', ROUND(SUM(f.profit), 2) AS 'Total Profit', RANK() OVER (PARTITION BY c.category_name ORDER BY ROUND(SUM(f.sales), 2) DESC) AS [Ranking]</w:t>
             </w:r>
           </w:p>
           <w:p>
@@ -7804,18 +7851,18 @@
 </file>
 
 <file path=customXml/item1.xml><?xml version="1.0" encoding="utf-8"?>
-<p:properties xmlns:p="http://schemas.microsoft.com/office/2006/metadata/properties" xmlns:xsi="http://www.w3.org/2001/XMLSchema-instance" xmlns:pc="http://schemas.microsoft.com/office/infopath/2007/PartnerControls">
-  <documentManagement/>
-</p:properties>
-</file>
-
-<file path=customXml/item2.xml><?xml version="1.0" encoding="utf-8"?>
 <?mso-contentType ?>
 <FormTemplates xmlns="http://schemas.microsoft.com/sharepoint/v3/contenttype/forms">
   <Display>DocumentLibraryForm</Display>
   <Edit>DocumentLibraryForm</Edit>
   <New>DocumentLibraryForm</New>
 </FormTemplates>
+</file>
+
+<file path=customXml/item2.xml><?xml version="1.0" encoding="utf-8"?>
+<p:properties xmlns:p="http://schemas.microsoft.com/office/2006/metadata/properties" xmlns:xsi="http://www.w3.org/2001/XMLSchema-instance" xmlns:pc="http://schemas.microsoft.com/office/infopath/2007/PartnerControls">
+  <documentManagement/>
+</p:properties>
 </file>
 
 <file path=customXml/item3.xml><?xml version="1.0" encoding="utf-8"?>
@@ -7965,18 +8012,18 @@
 </file>
 
 <file path=customXml/itemProps1.xml><?xml version="1.0" encoding="utf-8"?>
-<ds:datastoreItem xmlns:ds="http://schemas.openxmlformats.org/officeDocument/2006/customXml" ds:itemID="{EB5F5482-2D47-46A6-ADF9-F4A7638E4E78}">
+<ds:datastoreItem xmlns:ds="http://schemas.openxmlformats.org/officeDocument/2006/customXml" ds:itemID="{3435D645-1E67-4FC5-B5C7-B309B3229D54}">
   <ds:schemaRefs>
-    <ds:schemaRef ds:uri="http://schemas.microsoft.com/office/2006/metadata/properties"/>
-    <ds:schemaRef ds:uri="http://schemas.microsoft.com/office/infopath/2007/PartnerControls"/>
+    <ds:schemaRef ds:uri="http://schemas.microsoft.com/sharepoint/v3/contenttype/forms"/>
   </ds:schemaRefs>
 </ds:datastoreItem>
 </file>
 
 <file path=customXml/itemProps2.xml><?xml version="1.0" encoding="utf-8"?>
-<ds:datastoreItem xmlns:ds="http://schemas.openxmlformats.org/officeDocument/2006/customXml" ds:itemID="{3435D645-1E67-4FC5-B5C7-B309B3229D54}">
+<ds:datastoreItem xmlns:ds="http://schemas.openxmlformats.org/officeDocument/2006/customXml" ds:itemID="{EB5F5482-2D47-46A6-ADF9-F4A7638E4E78}">
   <ds:schemaRefs>
-    <ds:schemaRef ds:uri="http://schemas.microsoft.com/sharepoint/v3/contenttype/forms"/>
+    <ds:schemaRef ds:uri="http://schemas.microsoft.com/office/2006/metadata/properties"/>
+    <ds:schemaRef ds:uri="http://schemas.microsoft.com/office/infopath/2007/PartnerControls"/>
   </ds:schemaRefs>
 </ds:datastoreItem>
 </file>

</xml_diff>

<commit_message>
Query 3 documentation (rachel)
</commit_message>
<xml_diff>
--- a/ST1501-DAAAFT2A01-G4/DAAAFT2A01 G4 Submission Template.docx
+++ b/ST1501-DAAAFT2A01-G4/DAAAFT2A01 G4 Submission Template.docx
@@ -1,6 +1,6 @@
 
 <file path=word/document.xml><?xml version="1.0" encoding="utf-8"?>
-<w:document xmlns:wpc="http://schemas.microsoft.com/office/word/2010/wordprocessingCanvas" xmlns:cx="http://schemas.microsoft.com/office/drawing/2014/chartex" xmlns:cx1="http://schemas.microsoft.com/office/drawing/2015/9/8/chartex" xmlns:cx2="http://schemas.microsoft.com/office/drawing/2015/10/21/chartex" xmlns:cx3="http://schemas.microsoft.com/office/drawing/2016/5/9/chartex" xmlns:cx4="http://schemas.microsoft.com/office/drawing/2016/5/10/chartex" xmlns:cx5="http://schemas.microsoft.com/office/drawing/2016/5/11/chartex" xmlns:cx6="http://schemas.microsoft.com/office/drawing/2016/5/12/chartex" xmlns:cx7="http://schemas.microsoft.com/office/drawing/2016/5/13/chartex" xmlns:cx8="http://schemas.microsoft.com/office/drawing/2016/5/14/chartex" xmlns:mc="http://schemas.openxmlformats.org/markup-compatibility/2006" xmlns:aink="http://schemas.microsoft.com/office/drawing/2016/ink" xmlns:am3d="http://schemas.microsoft.com/office/drawing/2017/model3d" xmlns:o="urn:schemas-microsoft-com:office:office" xmlns:oel="http://schemas.microsoft.com/office/2019/extlst" xmlns:r="http://schemas.openxmlformats.org/officeDocument/2006/relationships" xmlns:m="http://schemas.openxmlformats.org/officeDocument/2006/math" xmlns:v="urn:schemas-microsoft-com:vml" xmlns:wp14="http://schemas.microsoft.com/office/word/2010/wordprocessingDrawing" xmlns:wp="http://schemas.openxmlformats.org/drawingml/2006/wordprocessingDrawing" xmlns:w10="urn:schemas-microsoft-com:office:word" xmlns:w="http://schemas.openxmlformats.org/wordprocessingml/2006/main" xmlns:w14="http://schemas.microsoft.com/office/word/2010/wordml" xmlns:w15="http://schemas.microsoft.com/office/word/2012/wordml" xmlns:w16cex="http://schemas.microsoft.com/office/word/2018/wordml/cex" xmlns:w16cid="http://schemas.microsoft.com/office/word/2016/wordml/cid" xmlns:w16="http://schemas.microsoft.com/office/word/2018/wordml" xmlns:w16sdtdh="http://schemas.microsoft.com/office/word/2020/wordml/sdtdatahash" xmlns:w16se="http://schemas.microsoft.com/office/word/2015/wordml/symex" xmlns:wpg="http://schemas.microsoft.com/office/word/2010/wordprocessingGroup" xmlns:wpi="http://schemas.microsoft.com/office/word/2010/wordprocessingInk" xmlns:wne="http://schemas.microsoft.com/office/word/2006/wordml" xmlns:wps="http://schemas.microsoft.com/office/word/2010/wordprocessingShape" mc:Ignorable="w14 w15 w16se w16cid w16 w16cex w16sdtdh wp14">
+<w:document xmlns:wpc="http://schemas.microsoft.com/office/word/2010/wordprocessingCanvas" xmlns:cx="http://schemas.microsoft.com/office/drawing/2014/chartex" xmlns:cx1="http://schemas.microsoft.com/office/drawing/2015/9/8/chartex" xmlns:cx2="http://schemas.microsoft.com/office/drawing/2015/10/21/chartex" xmlns:cx3="http://schemas.microsoft.com/office/drawing/2016/5/9/chartex" xmlns:cx4="http://schemas.microsoft.com/office/drawing/2016/5/10/chartex" xmlns:cx5="http://schemas.microsoft.com/office/drawing/2016/5/11/chartex" xmlns:cx6="http://schemas.microsoft.com/office/drawing/2016/5/12/chartex" xmlns:cx7="http://schemas.microsoft.com/office/drawing/2016/5/13/chartex" xmlns:cx8="http://schemas.microsoft.com/office/drawing/2016/5/14/chartex" xmlns:mc="http://schemas.openxmlformats.org/markup-compatibility/2006" xmlns:aink="http://schemas.microsoft.com/office/drawing/2016/ink" xmlns:am3d="http://schemas.microsoft.com/office/drawing/2017/model3d" xmlns:o="urn:schemas-microsoft-com:office:office" xmlns:r="http://schemas.openxmlformats.org/officeDocument/2006/relationships" xmlns:m="http://schemas.openxmlformats.org/officeDocument/2006/math" xmlns:v="urn:schemas-microsoft-com:vml" xmlns:wp14="http://schemas.microsoft.com/office/word/2010/wordprocessingDrawing" xmlns:wp="http://schemas.openxmlformats.org/drawingml/2006/wordprocessingDrawing" xmlns:w10="urn:schemas-microsoft-com:office:word" xmlns:w="http://schemas.openxmlformats.org/wordprocessingml/2006/main" xmlns:w14="http://schemas.microsoft.com/office/word/2010/wordml" xmlns:w15="http://schemas.microsoft.com/office/word/2012/wordml" xmlns:w16cex="http://schemas.microsoft.com/office/word/2018/wordml/cex" xmlns:w16cid="http://schemas.microsoft.com/office/word/2016/wordml/cid" xmlns:w16="http://schemas.microsoft.com/office/word/2018/wordml" xmlns:w16sdtdh="http://schemas.microsoft.com/office/word/2020/wordml/sdtdatahash" xmlns:w16se="http://schemas.microsoft.com/office/word/2015/wordml/symex" xmlns:wpg="http://schemas.microsoft.com/office/word/2010/wordprocessingGroup" xmlns:wpi="http://schemas.microsoft.com/office/word/2010/wordprocessingInk" xmlns:wne="http://schemas.microsoft.com/office/word/2006/wordml" xmlns:wps="http://schemas.microsoft.com/office/word/2010/wordprocessingShape" mc:Ignorable="w14 w15 w16se w16cid w16 w16cex w16sdtdh wp14">
   <w:body>
     <w:p>
       <w:pPr>
@@ -1132,6 +1132,46 @@
                 <w:szCs w:val="24"/>
               </w:rPr>
             </w:pPr>
+            <w:r>
+              <w:rPr>
+                <w:rFonts w:cstheme="minorHAnsi"/>
+                <w:sz w:val="24"/>
+                <w:szCs w:val="24"/>
+              </w:rPr>
+              <w:t xml:space="preserve">The query shows the </w:t>
+            </w:r>
+            <w:r>
+              <w:rPr>
+                <w:rFonts w:cstheme="minorHAnsi"/>
+                <w:sz w:val="24"/>
+                <w:szCs w:val="24"/>
+              </w:rPr>
+              <w:t>total sa</w:t>
+            </w:r>
+            <w:r>
+              <w:rPr>
+                <w:rFonts w:cstheme="minorHAnsi"/>
+                <w:sz w:val="24"/>
+                <w:szCs w:val="24"/>
+              </w:rPr>
+              <w:t xml:space="preserve">les generated </w:t>
+            </w:r>
+            <w:r>
+              <w:rPr>
+                <w:rFonts w:cstheme="minorHAnsi"/>
+                <w:sz w:val="24"/>
+                <w:szCs w:val="24"/>
+              </w:rPr>
+              <w:t>weekly</w:t>
+            </w:r>
+            <w:r>
+              <w:rPr>
+                <w:rFonts w:cstheme="minorHAnsi"/>
+                <w:sz w:val="24"/>
+                <w:szCs w:val="24"/>
+              </w:rPr>
+              <w:t xml:space="preserve"> in descending order of the total sales.</w:t>
+            </w:r>
           </w:p>
           <w:p>
             <w:pPr>
@@ -1160,6 +1200,62 @@
                 <w:szCs w:val="24"/>
               </w:rPr>
             </w:pPr>
+            <w:r>
+              <w:rPr>
+                <w:rFonts w:cstheme="minorHAnsi"/>
+                <w:sz w:val="24"/>
+                <w:szCs w:val="24"/>
+              </w:rPr>
+              <w:t>From this query, the team can infer that t</w:t>
+            </w:r>
+            <w:r>
+              <w:rPr>
+                <w:rFonts w:cstheme="minorHAnsi"/>
+                <w:sz w:val="24"/>
+                <w:szCs w:val="24"/>
+              </w:rPr>
+              <w:t>he sales have been</w:t>
+            </w:r>
+            <w:r>
+              <w:rPr>
+                <w:rFonts w:cstheme="minorHAnsi"/>
+                <w:sz w:val="24"/>
+                <w:szCs w:val="24"/>
+              </w:rPr>
+              <w:t xml:space="preserve"> generally </w:t>
+            </w:r>
+            <w:r>
+              <w:rPr>
+                <w:rFonts w:cstheme="minorHAnsi"/>
+                <w:sz w:val="24"/>
+                <w:szCs w:val="24"/>
+              </w:rPr>
+              <w:t>increasing each year. However, the sales within each year fluctuates</w:t>
+            </w:r>
+            <w:r>
+              <w:rPr>
+                <w:rFonts w:cstheme="minorHAnsi"/>
+                <w:sz w:val="24"/>
+                <w:szCs w:val="24"/>
+              </w:rPr>
+              <w:t xml:space="preserve"> and across all the years, there is no specific season where the sales </w:t>
+            </w:r>
+            <w:r>
+              <w:rPr>
+                <w:rFonts w:cstheme="minorHAnsi"/>
+                <w:sz w:val="24"/>
+                <w:szCs w:val="24"/>
+              </w:rPr>
+              <w:t>are the highes</w:t>
+            </w:r>
+            <w:r>
+              <w:rPr>
+                <w:rFonts w:cstheme="minorHAnsi"/>
+                <w:sz w:val="24"/>
+                <w:szCs w:val="24"/>
+              </w:rPr>
+              <w:t>t.</w:t>
+            </w:r>
           </w:p>
         </w:tc>
         <w:tc>
@@ -1464,6 +1560,7 @@
                 <w:sz w:val="24"/>
                 <w:szCs w:val="24"/>
               </w:rPr>
+              <w:lastRenderedPageBreak/>
               <w:t>ORDER BY [Total Sales] DESC, c.[state], c.city;</w:t>
             </w:r>
           </w:p>
@@ -1493,6 +1590,7 @@
                 <w:sz w:val="24"/>
                 <w:szCs w:val="24"/>
               </w:rPr>
+              <w:lastRenderedPageBreak/>
               <w:t>5</w:t>
             </w:r>
           </w:p>
@@ -1567,7 +1665,6 @@
                 <w:sz w:val="24"/>
                 <w:szCs w:val="24"/>
               </w:rPr>
-              <w:lastRenderedPageBreak/>
               <w:t>SELECT * FROM</w:t>
             </w:r>
           </w:p>
@@ -1590,7 +1687,6 @@
                 <w:sz w:val="24"/>
                 <w:szCs w:val="24"/>
               </w:rPr>
-              <w:lastRenderedPageBreak/>
               <w:t>(SELECT c.category_name AS 'Category Name', b.brand_name AS 'Brand Name', p.product_name AS 'Product Name', SUM(f.quantity) AS 'Quantity Sold', p.stock AS Stock, ROUND(SUM(f.sales), 2) AS 'Total Sales', ROUND(SUM(f.profit), 2) AS 'Total Profit', RANK() OVER (PARTITION BY c.category_name ORDER BY ROUND(SUM(f.sales), 2) DESC) AS [Ranking]</w:t>
             </w:r>
           </w:p>
@@ -1733,7 +1829,7 @@
 </file>
 
 <file path=word/endnotes.xml><?xml version="1.0" encoding="utf-8"?>
-<w:endnotes xmlns:wpc="http://schemas.microsoft.com/office/word/2010/wordprocessingCanvas" xmlns:cx="http://schemas.microsoft.com/office/drawing/2014/chartex" xmlns:cx1="http://schemas.microsoft.com/office/drawing/2015/9/8/chartex" xmlns:cx2="http://schemas.microsoft.com/office/drawing/2015/10/21/chartex" xmlns:cx3="http://schemas.microsoft.com/office/drawing/2016/5/9/chartex" xmlns:cx4="http://schemas.microsoft.com/office/drawing/2016/5/10/chartex" xmlns:cx5="http://schemas.microsoft.com/office/drawing/2016/5/11/chartex" xmlns:cx6="http://schemas.microsoft.com/office/drawing/2016/5/12/chartex" xmlns:cx7="http://schemas.microsoft.com/office/drawing/2016/5/13/chartex" xmlns:cx8="http://schemas.microsoft.com/office/drawing/2016/5/14/chartex" xmlns:mc="http://schemas.openxmlformats.org/markup-compatibility/2006" xmlns:aink="http://schemas.microsoft.com/office/drawing/2016/ink" xmlns:am3d="http://schemas.microsoft.com/office/drawing/2017/model3d" xmlns:o="urn:schemas-microsoft-com:office:office" xmlns:oel="http://schemas.microsoft.com/office/2019/extlst" xmlns:r="http://schemas.openxmlformats.org/officeDocument/2006/relationships" xmlns:m="http://schemas.openxmlformats.org/officeDocument/2006/math" xmlns:v="urn:schemas-microsoft-com:vml" xmlns:wp14="http://schemas.microsoft.com/office/word/2010/wordprocessingDrawing" xmlns:wp="http://schemas.openxmlformats.org/drawingml/2006/wordprocessingDrawing" xmlns:w10="urn:schemas-microsoft-com:office:word" xmlns:w="http://schemas.openxmlformats.org/wordprocessingml/2006/main" xmlns:w14="http://schemas.microsoft.com/office/word/2010/wordml" xmlns:w15="http://schemas.microsoft.com/office/word/2012/wordml" xmlns:w16cex="http://schemas.microsoft.com/office/word/2018/wordml/cex" xmlns:w16cid="http://schemas.microsoft.com/office/word/2016/wordml/cid" xmlns:w16="http://schemas.microsoft.com/office/word/2018/wordml" xmlns:w16sdtdh="http://schemas.microsoft.com/office/word/2020/wordml/sdtdatahash" xmlns:w16se="http://schemas.microsoft.com/office/word/2015/wordml/symex" xmlns:wpg="http://schemas.microsoft.com/office/word/2010/wordprocessingGroup" xmlns:wpi="http://schemas.microsoft.com/office/word/2010/wordprocessingInk" xmlns:wne="http://schemas.microsoft.com/office/word/2006/wordml" xmlns:wps="http://schemas.microsoft.com/office/word/2010/wordprocessingShape" mc:Ignorable="w14 w15 w16se w16cid w16 w16cex w16sdtdh wp14">
+<w:endnotes xmlns:wpc="http://schemas.microsoft.com/office/word/2010/wordprocessingCanvas" xmlns:cx="http://schemas.microsoft.com/office/drawing/2014/chartex" xmlns:cx1="http://schemas.microsoft.com/office/drawing/2015/9/8/chartex" xmlns:cx2="http://schemas.microsoft.com/office/drawing/2015/10/21/chartex" xmlns:cx3="http://schemas.microsoft.com/office/drawing/2016/5/9/chartex" xmlns:cx4="http://schemas.microsoft.com/office/drawing/2016/5/10/chartex" xmlns:cx5="http://schemas.microsoft.com/office/drawing/2016/5/11/chartex" xmlns:cx6="http://schemas.microsoft.com/office/drawing/2016/5/12/chartex" xmlns:cx7="http://schemas.microsoft.com/office/drawing/2016/5/13/chartex" xmlns:cx8="http://schemas.microsoft.com/office/drawing/2016/5/14/chartex" xmlns:mc="http://schemas.openxmlformats.org/markup-compatibility/2006" xmlns:aink="http://schemas.microsoft.com/office/drawing/2016/ink" xmlns:am3d="http://schemas.microsoft.com/office/drawing/2017/model3d" xmlns:o="urn:schemas-microsoft-com:office:office" xmlns:r="http://schemas.openxmlformats.org/officeDocument/2006/relationships" xmlns:m="http://schemas.openxmlformats.org/officeDocument/2006/math" xmlns:v="urn:schemas-microsoft-com:vml" xmlns:wp14="http://schemas.microsoft.com/office/word/2010/wordprocessingDrawing" xmlns:wp="http://schemas.openxmlformats.org/drawingml/2006/wordprocessingDrawing" xmlns:w10="urn:schemas-microsoft-com:office:word" xmlns:w="http://schemas.openxmlformats.org/wordprocessingml/2006/main" xmlns:w14="http://schemas.microsoft.com/office/word/2010/wordml" xmlns:w15="http://schemas.microsoft.com/office/word/2012/wordml" xmlns:w16cex="http://schemas.microsoft.com/office/word/2018/wordml/cex" xmlns:w16cid="http://schemas.microsoft.com/office/word/2016/wordml/cid" xmlns:w16="http://schemas.microsoft.com/office/word/2018/wordml" xmlns:w16sdtdh="http://schemas.microsoft.com/office/word/2020/wordml/sdtdatahash" xmlns:w16se="http://schemas.microsoft.com/office/word/2015/wordml/symex" xmlns:wpg="http://schemas.microsoft.com/office/word/2010/wordprocessingGroup" xmlns:wpi="http://schemas.microsoft.com/office/word/2010/wordprocessingInk" xmlns:wne="http://schemas.microsoft.com/office/word/2006/wordml" xmlns:wps="http://schemas.microsoft.com/office/word/2010/wordprocessingShape" mc:Ignorable="w14 w15 w16se w16cid w16 w16cex w16sdtdh wp14">
   <w:endnote w:type="separator" w:id="-1">
     <w:p>
       <w:pPr>
@@ -1758,7 +1854,7 @@
 </file>
 
 <file path=word/footnotes.xml><?xml version="1.0" encoding="utf-8"?>
-<w:footnotes xmlns:wpc="http://schemas.microsoft.com/office/word/2010/wordprocessingCanvas" xmlns:cx="http://schemas.microsoft.com/office/drawing/2014/chartex" xmlns:cx1="http://schemas.microsoft.com/office/drawing/2015/9/8/chartex" xmlns:cx2="http://schemas.microsoft.com/office/drawing/2015/10/21/chartex" xmlns:cx3="http://schemas.microsoft.com/office/drawing/2016/5/9/chartex" xmlns:cx4="http://schemas.microsoft.com/office/drawing/2016/5/10/chartex" xmlns:cx5="http://schemas.microsoft.com/office/drawing/2016/5/11/chartex" xmlns:cx6="http://schemas.microsoft.com/office/drawing/2016/5/12/chartex" xmlns:cx7="http://schemas.microsoft.com/office/drawing/2016/5/13/chartex" xmlns:cx8="http://schemas.microsoft.com/office/drawing/2016/5/14/chartex" xmlns:mc="http://schemas.openxmlformats.org/markup-compatibility/2006" xmlns:aink="http://schemas.microsoft.com/office/drawing/2016/ink" xmlns:am3d="http://schemas.microsoft.com/office/drawing/2017/model3d" xmlns:o="urn:schemas-microsoft-com:office:office" xmlns:oel="http://schemas.microsoft.com/office/2019/extlst" xmlns:r="http://schemas.openxmlformats.org/officeDocument/2006/relationships" xmlns:m="http://schemas.openxmlformats.org/officeDocument/2006/math" xmlns:v="urn:schemas-microsoft-com:vml" xmlns:wp14="http://schemas.microsoft.com/office/word/2010/wordprocessingDrawing" xmlns:wp="http://schemas.openxmlformats.org/drawingml/2006/wordprocessingDrawing" xmlns:w10="urn:schemas-microsoft-com:office:word" xmlns:w="http://schemas.openxmlformats.org/wordprocessingml/2006/main" xmlns:w14="http://schemas.microsoft.com/office/word/2010/wordml" xmlns:w15="http://schemas.microsoft.com/office/word/2012/wordml" xmlns:w16cex="http://schemas.microsoft.com/office/word/2018/wordml/cex" xmlns:w16cid="http://schemas.microsoft.com/office/word/2016/wordml/cid" xmlns:w16="http://schemas.microsoft.com/office/word/2018/wordml" xmlns:w16sdtdh="http://schemas.microsoft.com/office/word/2020/wordml/sdtdatahash" xmlns:w16se="http://schemas.microsoft.com/office/word/2015/wordml/symex" xmlns:wpg="http://schemas.microsoft.com/office/word/2010/wordprocessingGroup" xmlns:wpi="http://schemas.microsoft.com/office/word/2010/wordprocessingInk" xmlns:wne="http://schemas.microsoft.com/office/word/2006/wordml" xmlns:wps="http://schemas.microsoft.com/office/word/2010/wordprocessingShape" mc:Ignorable="w14 w15 w16se w16cid w16 w16cex w16sdtdh wp14">
+<w:footnotes xmlns:wpc="http://schemas.microsoft.com/office/word/2010/wordprocessingCanvas" xmlns:cx="http://schemas.microsoft.com/office/drawing/2014/chartex" xmlns:cx1="http://schemas.microsoft.com/office/drawing/2015/9/8/chartex" xmlns:cx2="http://schemas.microsoft.com/office/drawing/2015/10/21/chartex" xmlns:cx3="http://schemas.microsoft.com/office/drawing/2016/5/9/chartex" xmlns:cx4="http://schemas.microsoft.com/office/drawing/2016/5/10/chartex" xmlns:cx5="http://schemas.microsoft.com/office/drawing/2016/5/11/chartex" xmlns:cx6="http://schemas.microsoft.com/office/drawing/2016/5/12/chartex" xmlns:cx7="http://schemas.microsoft.com/office/drawing/2016/5/13/chartex" xmlns:cx8="http://schemas.microsoft.com/office/drawing/2016/5/14/chartex" xmlns:mc="http://schemas.openxmlformats.org/markup-compatibility/2006" xmlns:aink="http://schemas.microsoft.com/office/drawing/2016/ink" xmlns:am3d="http://schemas.microsoft.com/office/drawing/2017/model3d" xmlns:o="urn:schemas-microsoft-com:office:office" xmlns:r="http://schemas.openxmlformats.org/officeDocument/2006/relationships" xmlns:m="http://schemas.openxmlformats.org/officeDocument/2006/math" xmlns:v="urn:schemas-microsoft-com:vml" xmlns:wp14="http://schemas.microsoft.com/office/word/2010/wordprocessingDrawing" xmlns:wp="http://schemas.openxmlformats.org/drawingml/2006/wordprocessingDrawing" xmlns:w10="urn:schemas-microsoft-com:office:word" xmlns:w="http://schemas.openxmlformats.org/wordprocessingml/2006/main" xmlns:w14="http://schemas.microsoft.com/office/word/2010/wordml" xmlns:w15="http://schemas.microsoft.com/office/word/2012/wordml" xmlns:w16cex="http://schemas.microsoft.com/office/word/2018/wordml/cex" xmlns:w16cid="http://schemas.microsoft.com/office/word/2016/wordml/cid" xmlns:w16="http://schemas.microsoft.com/office/word/2018/wordml" xmlns:w16sdtdh="http://schemas.microsoft.com/office/word/2020/wordml/sdtdatahash" xmlns:w16se="http://schemas.microsoft.com/office/word/2015/wordml/symex" xmlns:wpg="http://schemas.microsoft.com/office/word/2010/wordprocessingGroup" xmlns:wpi="http://schemas.microsoft.com/office/word/2010/wordprocessingInk" xmlns:wne="http://schemas.microsoft.com/office/word/2006/wordml" xmlns:wps="http://schemas.microsoft.com/office/word/2010/wordprocessingShape" mc:Ignorable="w14 w15 w16se w16cid w16 w16cex w16sdtdh wp14">
   <w:footnote w:type="separator" w:id="-1">
     <w:p>
       <w:pPr>
@@ -1783,7 +1879,7 @@
 </file>
 
 <file path=word/numbering.xml><?xml version="1.0" encoding="utf-8"?>
-<w:numbering xmlns:wpc="http://schemas.microsoft.com/office/word/2010/wordprocessingCanvas" xmlns:cx="http://schemas.microsoft.com/office/drawing/2014/chartex" xmlns:cx1="http://schemas.microsoft.com/office/drawing/2015/9/8/chartex" xmlns:cx2="http://schemas.microsoft.com/office/drawing/2015/10/21/chartex" xmlns:cx3="http://schemas.microsoft.com/office/drawing/2016/5/9/chartex" xmlns:cx4="http://schemas.microsoft.com/office/drawing/2016/5/10/chartex" xmlns:cx5="http://schemas.microsoft.com/office/drawing/2016/5/11/chartex" xmlns:cx6="http://schemas.microsoft.com/office/drawing/2016/5/12/chartex" xmlns:cx7="http://schemas.microsoft.com/office/drawing/2016/5/13/chartex" xmlns:cx8="http://schemas.microsoft.com/office/drawing/2016/5/14/chartex" xmlns:mc="http://schemas.openxmlformats.org/markup-compatibility/2006" xmlns:aink="http://schemas.microsoft.com/office/drawing/2016/ink" xmlns:am3d="http://schemas.microsoft.com/office/drawing/2017/model3d" xmlns:o="urn:schemas-microsoft-com:office:office" xmlns:oel="http://schemas.microsoft.com/office/2019/extlst" xmlns:r="http://schemas.openxmlformats.org/officeDocument/2006/relationships" xmlns:m="http://schemas.openxmlformats.org/officeDocument/2006/math" xmlns:v="urn:schemas-microsoft-com:vml" xmlns:wp14="http://schemas.microsoft.com/office/word/2010/wordprocessingDrawing" xmlns:wp="http://schemas.openxmlformats.org/drawingml/2006/wordprocessingDrawing" xmlns:w10="urn:schemas-microsoft-com:office:word" xmlns:w="http://schemas.openxmlformats.org/wordprocessingml/2006/main" xmlns:w14="http://schemas.microsoft.com/office/word/2010/wordml" xmlns:w15="http://schemas.microsoft.com/office/word/2012/wordml" xmlns:w16cex="http://schemas.microsoft.com/office/word/2018/wordml/cex" xmlns:w16cid="http://schemas.microsoft.com/office/word/2016/wordml/cid" xmlns:w16="http://schemas.microsoft.com/office/word/2018/wordml" xmlns:w16sdtdh="http://schemas.microsoft.com/office/word/2020/wordml/sdtdatahash" xmlns:w16se="http://schemas.microsoft.com/office/word/2015/wordml/symex" xmlns:wpg="http://schemas.microsoft.com/office/word/2010/wordprocessingGroup" xmlns:wpi="http://schemas.microsoft.com/office/word/2010/wordprocessingInk" xmlns:wne="http://schemas.microsoft.com/office/word/2006/wordml" xmlns:wps="http://schemas.microsoft.com/office/word/2010/wordprocessingShape" mc:Ignorable="w14 w15 w16se w16cid w16 w16cex w16sdtdh wp14">
+<w:numbering xmlns:wpc="http://schemas.microsoft.com/office/word/2010/wordprocessingCanvas" xmlns:cx="http://schemas.microsoft.com/office/drawing/2014/chartex" xmlns:cx1="http://schemas.microsoft.com/office/drawing/2015/9/8/chartex" xmlns:cx2="http://schemas.microsoft.com/office/drawing/2015/10/21/chartex" xmlns:cx3="http://schemas.microsoft.com/office/drawing/2016/5/9/chartex" xmlns:cx4="http://schemas.microsoft.com/office/drawing/2016/5/10/chartex" xmlns:cx5="http://schemas.microsoft.com/office/drawing/2016/5/11/chartex" xmlns:cx6="http://schemas.microsoft.com/office/drawing/2016/5/12/chartex" xmlns:cx7="http://schemas.microsoft.com/office/drawing/2016/5/13/chartex" xmlns:cx8="http://schemas.microsoft.com/office/drawing/2016/5/14/chartex" xmlns:mc="http://schemas.openxmlformats.org/markup-compatibility/2006" xmlns:aink="http://schemas.microsoft.com/office/drawing/2016/ink" xmlns:am3d="http://schemas.microsoft.com/office/drawing/2017/model3d" xmlns:o="urn:schemas-microsoft-com:office:office" xmlns:r="http://schemas.openxmlformats.org/officeDocument/2006/relationships" xmlns:m="http://schemas.openxmlformats.org/officeDocument/2006/math" xmlns:v="urn:schemas-microsoft-com:vml" xmlns:wp14="http://schemas.microsoft.com/office/word/2010/wordprocessingDrawing" xmlns:wp="http://schemas.openxmlformats.org/drawingml/2006/wordprocessingDrawing" xmlns:w10="urn:schemas-microsoft-com:office:word" xmlns:w="http://schemas.openxmlformats.org/wordprocessingml/2006/main" xmlns:w14="http://schemas.microsoft.com/office/word/2010/wordml" xmlns:w15="http://schemas.microsoft.com/office/word/2012/wordml" xmlns:w16cex="http://schemas.microsoft.com/office/word/2018/wordml/cex" xmlns:w16cid="http://schemas.microsoft.com/office/word/2016/wordml/cid" xmlns:w16="http://schemas.microsoft.com/office/word/2018/wordml" xmlns:w16sdtdh="http://schemas.microsoft.com/office/word/2020/wordml/sdtdatahash" xmlns:w16se="http://schemas.microsoft.com/office/word/2015/wordml/symex" xmlns:wpg="http://schemas.microsoft.com/office/word/2010/wordprocessingGroup" xmlns:wpi="http://schemas.microsoft.com/office/word/2010/wordprocessingInk" xmlns:wne="http://schemas.microsoft.com/office/word/2006/wordml" xmlns:wps="http://schemas.microsoft.com/office/word/2010/wordprocessingShape" mc:Ignorable="w14 w15 w16se w16cid w16 w16cex w16sdtdh wp14">
   <w:abstractNum w:abstractNumId="0" w15:restartNumberingAfterBreak="0">
     <w:nsid w:val="08D915D6"/>
     <w:multiLevelType w:val="hybridMultilevel"/>
@@ -6744,148 +6840,148 @@
       </w:rPr>
     </w:lvl>
   </w:abstractNum>
-  <w:num w:numId="1" w16cid:durableId="1047219611">
+  <w:num w:numId="1">
     <w:abstractNumId w:val="46"/>
   </w:num>
-  <w:num w:numId="2" w16cid:durableId="958490656">
+  <w:num w:numId="2">
     <w:abstractNumId w:val="9"/>
   </w:num>
-  <w:num w:numId="3" w16cid:durableId="2012832411">
+  <w:num w:numId="3">
     <w:abstractNumId w:val="42"/>
   </w:num>
-  <w:num w:numId="4" w16cid:durableId="900602523">
+  <w:num w:numId="4">
     <w:abstractNumId w:val="5"/>
   </w:num>
-  <w:num w:numId="5" w16cid:durableId="1666936118">
+  <w:num w:numId="5">
     <w:abstractNumId w:val="37"/>
   </w:num>
-  <w:num w:numId="6" w16cid:durableId="484973078">
+  <w:num w:numId="6">
     <w:abstractNumId w:val="4"/>
   </w:num>
-  <w:num w:numId="7" w16cid:durableId="1231768380">
+  <w:num w:numId="7">
     <w:abstractNumId w:val="26"/>
   </w:num>
-  <w:num w:numId="8" w16cid:durableId="1255556365">
+  <w:num w:numId="8">
     <w:abstractNumId w:val="29"/>
   </w:num>
-  <w:num w:numId="9" w16cid:durableId="1412389120">
+  <w:num w:numId="9">
     <w:abstractNumId w:val="45"/>
   </w:num>
-  <w:num w:numId="10" w16cid:durableId="1340623013">
+  <w:num w:numId="10">
     <w:abstractNumId w:val="44"/>
   </w:num>
-  <w:num w:numId="11" w16cid:durableId="1683781892">
+  <w:num w:numId="11">
     <w:abstractNumId w:val="11"/>
   </w:num>
-  <w:num w:numId="12" w16cid:durableId="1905800315">
+  <w:num w:numId="12">
     <w:abstractNumId w:val="17"/>
   </w:num>
-  <w:num w:numId="13" w16cid:durableId="671227660">
+  <w:num w:numId="13">
     <w:abstractNumId w:val="34"/>
   </w:num>
-  <w:num w:numId="14" w16cid:durableId="1584144458">
+  <w:num w:numId="14">
     <w:abstractNumId w:val="22"/>
   </w:num>
-  <w:num w:numId="15" w16cid:durableId="799226713">
+  <w:num w:numId="15">
     <w:abstractNumId w:val="25"/>
   </w:num>
-  <w:num w:numId="16" w16cid:durableId="104816011">
+  <w:num w:numId="16">
     <w:abstractNumId w:val="20"/>
   </w:num>
-  <w:num w:numId="17" w16cid:durableId="1479572258">
+  <w:num w:numId="17">
     <w:abstractNumId w:val="7"/>
   </w:num>
-  <w:num w:numId="18" w16cid:durableId="1192186694">
+  <w:num w:numId="18">
     <w:abstractNumId w:val="1"/>
   </w:num>
-  <w:num w:numId="19" w16cid:durableId="1298222231">
+  <w:num w:numId="19">
     <w:abstractNumId w:val="23"/>
   </w:num>
-  <w:num w:numId="20" w16cid:durableId="1254167929">
+  <w:num w:numId="20">
     <w:abstractNumId w:val="8"/>
   </w:num>
-  <w:num w:numId="21" w16cid:durableId="876045106">
+  <w:num w:numId="21">
     <w:abstractNumId w:val="2"/>
   </w:num>
-  <w:num w:numId="22" w16cid:durableId="1020811589">
+  <w:num w:numId="22">
     <w:abstractNumId w:val="19"/>
   </w:num>
-  <w:num w:numId="23" w16cid:durableId="328022773">
+  <w:num w:numId="23">
     <w:abstractNumId w:val="38"/>
   </w:num>
-  <w:num w:numId="24" w16cid:durableId="240454929">
+  <w:num w:numId="24">
     <w:abstractNumId w:val="18"/>
   </w:num>
-  <w:num w:numId="25" w16cid:durableId="1806121384">
+  <w:num w:numId="25">
     <w:abstractNumId w:val="13"/>
   </w:num>
-  <w:num w:numId="26" w16cid:durableId="1101872327">
+  <w:num w:numId="26">
     <w:abstractNumId w:val="41"/>
   </w:num>
-  <w:num w:numId="27" w16cid:durableId="1301421071">
+  <w:num w:numId="27">
     <w:abstractNumId w:val="16"/>
   </w:num>
-  <w:num w:numId="28" w16cid:durableId="61367586">
+  <w:num w:numId="28">
     <w:abstractNumId w:val="36"/>
   </w:num>
-  <w:num w:numId="29" w16cid:durableId="1021862288">
+  <w:num w:numId="29">
     <w:abstractNumId w:val="31"/>
   </w:num>
-  <w:num w:numId="30" w16cid:durableId="87771787">
+  <w:num w:numId="30">
     <w:abstractNumId w:val="12"/>
   </w:num>
-  <w:num w:numId="31" w16cid:durableId="127743122">
+  <w:num w:numId="31">
     <w:abstractNumId w:val="15"/>
   </w:num>
-  <w:num w:numId="32" w16cid:durableId="1410351599">
+  <w:num w:numId="32">
     <w:abstractNumId w:val="43"/>
   </w:num>
-  <w:num w:numId="33" w16cid:durableId="1522470312">
+  <w:num w:numId="33">
     <w:abstractNumId w:val="0"/>
   </w:num>
-  <w:num w:numId="34" w16cid:durableId="1216043590">
+  <w:num w:numId="34">
     <w:abstractNumId w:val="40"/>
   </w:num>
-  <w:num w:numId="35" w16cid:durableId="1354265115">
+  <w:num w:numId="35">
     <w:abstractNumId w:val="39"/>
   </w:num>
-  <w:num w:numId="36" w16cid:durableId="738358859">
+  <w:num w:numId="36">
     <w:abstractNumId w:val="30"/>
   </w:num>
-  <w:num w:numId="37" w16cid:durableId="576017268">
+  <w:num w:numId="37">
     <w:abstractNumId w:val="21"/>
   </w:num>
-  <w:num w:numId="38" w16cid:durableId="1832943035">
+  <w:num w:numId="38">
     <w:abstractNumId w:val="24"/>
   </w:num>
-  <w:num w:numId="39" w16cid:durableId="2100634700">
+  <w:num w:numId="39">
     <w:abstractNumId w:val="10"/>
   </w:num>
-  <w:num w:numId="40" w16cid:durableId="1590962971">
+  <w:num w:numId="40">
     <w:abstractNumId w:val="28"/>
   </w:num>
-  <w:num w:numId="41" w16cid:durableId="230507918">
+  <w:num w:numId="41">
     <w:abstractNumId w:val="27"/>
   </w:num>
-  <w:num w:numId="42" w16cid:durableId="2061398723">
+  <w:num w:numId="42">
     <w:abstractNumId w:val="32"/>
   </w:num>
-  <w:num w:numId="43" w16cid:durableId="2136636731">
+  <w:num w:numId="43">
     <w:abstractNumId w:val="47"/>
   </w:num>
-  <w:num w:numId="44" w16cid:durableId="846478925">
+  <w:num w:numId="44">
     <w:abstractNumId w:val="33"/>
   </w:num>
-  <w:num w:numId="45" w16cid:durableId="1113090372">
+  <w:num w:numId="45">
     <w:abstractNumId w:val="35"/>
   </w:num>
-  <w:num w:numId="46" w16cid:durableId="2129201693">
+  <w:num w:numId="46">
     <w:abstractNumId w:val="14"/>
   </w:num>
-  <w:num w:numId="47" w16cid:durableId="1446536887">
+  <w:num w:numId="47">
     <w:abstractNumId w:val="3"/>
   </w:num>
-  <w:num w:numId="48" w16cid:durableId="412319260">
+  <w:num w:numId="48">
     <w:abstractNumId w:val="6"/>
   </w:num>
 </w:numbering>
@@ -7851,21 +7947,6 @@
 </file>
 
 <file path=customXml/item1.xml><?xml version="1.0" encoding="utf-8"?>
-<?mso-contentType ?>
-<FormTemplates xmlns="http://schemas.microsoft.com/sharepoint/v3/contenttype/forms">
-  <Display>DocumentLibraryForm</Display>
-  <Edit>DocumentLibraryForm</Edit>
-  <New>DocumentLibraryForm</New>
-</FormTemplates>
-</file>
-
-<file path=customXml/item2.xml><?xml version="1.0" encoding="utf-8"?>
-<p:properties xmlns:p="http://schemas.microsoft.com/office/2006/metadata/properties" xmlns:xsi="http://www.w3.org/2001/XMLSchema-instance" xmlns:pc="http://schemas.microsoft.com/office/infopath/2007/PartnerControls">
-  <documentManagement/>
-</p:properties>
-</file>
-
-<file path=customXml/item3.xml><?xml version="1.0" encoding="utf-8"?>
 <ct:contentTypeSchema xmlns:ct="http://schemas.microsoft.com/office/2006/metadata/contentType" xmlns:ma="http://schemas.microsoft.com/office/2006/metadata/properties/metaAttributes" ct:_="" ma:_="" ma:contentTypeName="Document" ma:contentTypeID="0x010100C8949F10E902964387F3FC0FAFDD3733" ma:contentTypeVersion="4" ma:contentTypeDescription="Create a new document." ma:contentTypeScope="" ma:versionID="f97f75b271733d86bd5ce80139a0b0c2">
   <xsd:schema xmlns:xsd="http://www.w3.org/2001/XMLSchema" xmlns:xs="http://www.w3.org/2001/XMLSchema" xmlns:p="http://schemas.microsoft.com/office/2006/metadata/properties" xmlns:ns2="4669478b-ecd4-41a6-810b-55ece70d8990" targetNamespace="http://schemas.microsoft.com/office/2006/metadata/properties" ma:root="true" ma:fieldsID="269d649f436456953134a84e62b91b87" ns2:_="">
     <xsd:import namespace="4669478b-ecd4-41a6-810b-55ece70d8990"/>
@@ -8011,24 +8092,22 @@
 </ct:contentTypeSchema>
 </file>
 
-<file path=customXml/itemProps1.xml><?xml version="1.0" encoding="utf-8"?>
-<ds:datastoreItem xmlns:ds="http://schemas.openxmlformats.org/officeDocument/2006/customXml" ds:itemID="{3435D645-1E67-4FC5-B5C7-B309B3229D54}">
-  <ds:schemaRefs>
-    <ds:schemaRef ds:uri="http://schemas.microsoft.com/sharepoint/v3/contenttype/forms"/>
-  </ds:schemaRefs>
-</ds:datastoreItem>
+<file path=customXml/item2.xml><?xml version="1.0" encoding="utf-8"?>
+<p:properties xmlns:p="http://schemas.microsoft.com/office/2006/metadata/properties" xmlns:xsi="http://www.w3.org/2001/XMLSchema-instance" xmlns:pc="http://schemas.microsoft.com/office/infopath/2007/PartnerControls">
+  <documentManagement/>
+</p:properties>
 </file>
 
-<file path=customXml/itemProps2.xml><?xml version="1.0" encoding="utf-8"?>
-<ds:datastoreItem xmlns:ds="http://schemas.openxmlformats.org/officeDocument/2006/customXml" ds:itemID="{EB5F5482-2D47-46A6-ADF9-F4A7638E4E78}">
-  <ds:schemaRefs>
-    <ds:schemaRef ds:uri="http://schemas.microsoft.com/office/2006/metadata/properties"/>
-    <ds:schemaRef ds:uri="http://schemas.microsoft.com/office/infopath/2007/PartnerControls"/>
-  </ds:schemaRefs>
-</ds:datastoreItem>
+<file path=customXml/item3.xml><?xml version="1.0" encoding="utf-8"?>
+<?mso-contentType ?>
+<FormTemplates xmlns="http://schemas.microsoft.com/sharepoint/v3/contenttype/forms">
+  <Display>DocumentLibraryForm</Display>
+  <Edit>DocumentLibraryForm</Edit>
+  <New>DocumentLibraryForm</New>
+</FormTemplates>
 </file>
 
-<file path=customXml/itemProps3.xml><?xml version="1.0" encoding="utf-8"?>
+<file path=customXml/itemProps1.xml><?xml version="1.0" encoding="utf-8"?>
 <ds:datastoreItem xmlns:ds="http://schemas.openxmlformats.org/officeDocument/2006/customXml" ds:itemID="{B71C977F-09BB-42E7-B2D3-3958CB921C73}">
   <ds:schemaRefs>
     <ds:schemaRef ds:uri="http://schemas.microsoft.com/office/2006/metadata/contentType"/>
@@ -8044,4 +8123,21 @@
     <ds:schemaRef ds:uri="http://schemas.microsoft.com/internal/obd"/>
   </ds:schemaRefs>
 </ds:datastoreItem>
+</file>
+
+<file path=customXml/itemProps2.xml><?xml version="1.0" encoding="utf-8"?>
+<ds:datastoreItem xmlns:ds="http://schemas.openxmlformats.org/officeDocument/2006/customXml" ds:itemID="{EB5F5482-2D47-46A6-ADF9-F4A7638E4E78}">
+  <ds:schemaRefs>
+    <ds:schemaRef ds:uri="http://schemas.microsoft.com/office/2006/metadata/properties"/>
+    <ds:schemaRef ds:uri="http://schemas.microsoft.com/office/infopath/2007/PartnerControls"/>
+  </ds:schemaRefs>
+</ds:datastoreItem>
+</file>
+
+<file path=customXml/itemProps3.xml><?xml version="1.0" encoding="utf-8"?>
+<ds:datastoreItem xmlns:ds="http://schemas.openxmlformats.org/officeDocument/2006/customXml" ds:itemID="{3435D645-1E67-4FC5-B5C7-B309B3229D54}">
+  <ds:schemaRefs>
+    <ds:schemaRef ds:uri="http://schemas.microsoft.com/sharepoint/v3/contenttype/forms"/>
+  </ds:schemaRefs>
+</ds:datastoreItem>
 </file>
</xml_diff>

<commit_message>
Query 5 documentation done (joa)
</commit_message>
<xml_diff>
--- a/ST1501-DAAAFT2A01-G4/DAAAFT2A01 G4 Submission Template.docx
+++ b/ST1501-DAAAFT2A01-G4/DAAAFT2A01 G4 Submission Template.docx
@@ -1,6 +1,6 @@
 
 <file path=word/document.xml><?xml version="1.0" encoding="utf-8"?>
-<w:document xmlns:wpc="http://schemas.microsoft.com/office/word/2010/wordprocessingCanvas" xmlns:cx="http://schemas.microsoft.com/office/drawing/2014/chartex" xmlns:cx1="http://schemas.microsoft.com/office/drawing/2015/9/8/chartex" xmlns:cx2="http://schemas.microsoft.com/office/drawing/2015/10/21/chartex" xmlns:cx3="http://schemas.microsoft.com/office/drawing/2016/5/9/chartex" xmlns:cx4="http://schemas.microsoft.com/office/drawing/2016/5/10/chartex" xmlns:cx5="http://schemas.microsoft.com/office/drawing/2016/5/11/chartex" xmlns:cx6="http://schemas.microsoft.com/office/drawing/2016/5/12/chartex" xmlns:cx7="http://schemas.microsoft.com/office/drawing/2016/5/13/chartex" xmlns:cx8="http://schemas.microsoft.com/office/drawing/2016/5/14/chartex" xmlns:mc="http://schemas.openxmlformats.org/markup-compatibility/2006" xmlns:aink="http://schemas.microsoft.com/office/drawing/2016/ink" xmlns:am3d="http://schemas.microsoft.com/office/drawing/2017/model3d" xmlns:o="urn:schemas-microsoft-com:office:office" xmlns:r="http://schemas.openxmlformats.org/officeDocument/2006/relationships" xmlns:m="http://schemas.openxmlformats.org/officeDocument/2006/math" xmlns:v="urn:schemas-microsoft-com:vml" xmlns:wp14="http://schemas.microsoft.com/office/word/2010/wordprocessingDrawing" xmlns:wp="http://schemas.openxmlformats.org/drawingml/2006/wordprocessingDrawing" xmlns:w10="urn:schemas-microsoft-com:office:word" xmlns:w="http://schemas.openxmlformats.org/wordprocessingml/2006/main" xmlns:w14="http://schemas.microsoft.com/office/word/2010/wordml" xmlns:w15="http://schemas.microsoft.com/office/word/2012/wordml" xmlns:w16cex="http://schemas.microsoft.com/office/word/2018/wordml/cex" xmlns:w16cid="http://schemas.microsoft.com/office/word/2016/wordml/cid" xmlns:w16="http://schemas.microsoft.com/office/word/2018/wordml" xmlns:w16sdtdh="http://schemas.microsoft.com/office/word/2020/wordml/sdtdatahash" xmlns:w16se="http://schemas.microsoft.com/office/word/2015/wordml/symex" xmlns:wpg="http://schemas.microsoft.com/office/word/2010/wordprocessingGroup" xmlns:wpi="http://schemas.microsoft.com/office/word/2010/wordprocessingInk" xmlns:wne="http://schemas.microsoft.com/office/word/2006/wordml" xmlns:wps="http://schemas.microsoft.com/office/word/2010/wordprocessingShape" mc:Ignorable="w14 w15 w16se w16cid w16 w16cex w16sdtdh wp14">
+<w:document xmlns:wpc="http://schemas.microsoft.com/office/word/2010/wordprocessingCanvas" xmlns:cx="http://schemas.microsoft.com/office/drawing/2014/chartex" xmlns:cx1="http://schemas.microsoft.com/office/drawing/2015/9/8/chartex" xmlns:cx2="http://schemas.microsoft.com/office/drawing/2015/10/21/chartex" xmlns:cx3="http://schemas.microsoft.com/office/drawing/2016/5/9/chartex" xmlns:cx4="http://schemas.microsoft.com/office/drawing/2016/5/10/chartex" xmlns:cx5="http://schemas.microsoft.com/office/drawing/2016/5/11/chartex" xmlns:cx6="http://schemas.microsoft.com/office/drawing/2016/5/12/chartex" xmlns:cx7="http://schemas.microsoft.com/office/drawing/2016/5/13/chartex" xmlns:cx8="http://schemas.microsoft.com/office/drawing/2016/5/14/chartex" xmlns:mc="http://schemas.openxmlformats.org/markup-compatibility/2006" xmlns:aink="http://schemas.microsoft.com/office/drawing/2016/ink" xmlns:am3d="http://schemas.microsoft.com/office/drawing/2017/model3d" xmlns:o="urn:schemas-microsoft-com:office:office" xmlns:oel="http://schemas.microsoft.com/office/2019/extlst" xmlns:r="http://schemas.openxmlformats.org/officeDocument/2006/relationships" xmlns:m="http://schemas.openxmlformats.org/officeDocument/2006/math" xmlns:v="urn:schemas-microsoft-com:vml" xmlns:wp14="http://schemas.microsoft.com/office/word/2010/wordprocessingDrawing" xmlns:wp="http://schemas.openxmlformats.org/drawingml/2006/wordprocessingDrawing" xmlns:w10="urn:schemas-microsoft-com:office:word" xmlns:w="http://schemas.openxmlformats.org/wordprocessingml/2006/main" xmlns:w14="http://schemas.microsoft.com/office/word/2010/wordml" xmlns:w15="http://schemas.microsoft.com/office/word/2012/wordml" xmlns:w16cex="http://schemas.microsoft.com/office/word/2018/wordml/cex" xmlns:w16cid="http://schemas.microsoft.com/office/word/2016/wordml/cid" xmlns:w16="http://schemas.microsoft.com/office/word/2018/wordml" xmlns:w16sdtdh="http://schemas.microsoft.com/office/word/2020/wordml/sdtdatahash" xmlns:w16se="http://schemas.microsoft.com/office/word/2015/wordml/symex" xmlns:wpg="http://schemas.microsoft.com/office/word/2010/wordprocessingGroup" xmlns:wpi="http://schemas.microsoft.com/office/word/2010/wordprocessingInk" xmlns:wne="http://schemas.microsoft.com/office/word/2006/wordml" xmlns:wps="http://schemas.microsoft.com/office/word/2010/wordprocessingShape" mc:Ignorable="w14 w15 w16se w16cid w16 w16cex w16sdtdh wp14">
   <w:body>
     <w:p>
       <w:pPr>
@@ -1612,6 +1612,130 @@
                 <w:szCs w:val="24"/>
               </w:rPr>
             </w:pPr>
+            <w:r>
+              <w:rPr>
+                <w:rFonts w:cstheme="minorHAnsi"/>
+                <w:sz w:val="24"/>
+                <w:szCs w:val="24"/>
+              </w:rPr>
+              <w:t>The query shows the top 3 products sold in each category, aong with the respective brand, quantity sold, remaining stock, and how much profit the product makes.</w:t>
+            </w:r>
+          </w:p>
+          <w:p>
+            <w:pPr>
+              <w:tabs>
+                <w:tab w:val="left" w:pos="637"/>
+                <w:tab w:val="left" w:pos="638"/>
+                <w:tab w:val="right" w:pos="9185"/>
+              </w:tabs>
+              <w:rPr>
+                <w:rFonts w:cstheme="minorHAnsi"/>
+                <w:sz w:val="24"/>
+                <w:szCs w:val="24"/>
+              </w:rPr>
+            </w:pPr>
+          </w:p>
+          <w:p>
+            <w:pPr>
+              <w:tabs>
+                <w:tab w:val="left" w:pos="637"/>
+                <w:tab w:val="left" w:pos="638"/>
+                <w:tab w:val="right" w:pos="9185"/>
+              </w:tabs>
+              <w:rPr>
+                <w:rFonts w:cstheme="minorHAnsi"/>
+                <w:sz w:val="24"/>
+                <w:szCs w:val="24"/>
+              </w:rPr>
+            </w:pPr>
+          </w:p>
+          <w:p>
+            <w:pPr>
+              <w:tabs>
+                <w:tab w:val="left" w:pos="637"/>
+                <w:tab w:val="left" w:pos="638"/>
+                <w:tab w:val="right" w:pos="9185"/>
+              </w:tabs>
+              <w:rPr>
+                <w:rFonts w:cstheme="minorHAnsi"/>
+                <w:sz w:val="24"/>
+                <w:szCs w:val="24"/>
+              </w:rPr>
+            </w:pPr>
+            <w:r>
+              <w:rPr>
+                <w:rFonts w:cstheme="minorHAnsi"/>
+                <w:sz w:val="24"/>
+                <w:szCs w:val="24"/>
+              </w:rPr>
+              <w:t xml:space="preserve">The team can infer from here which category is selling best, and can be observed here is </w:t>
+            </w:r>
+            <w:r>
+              <w:rPr>
+                <w:rFonts w:cstheme="minorHAnsi"/>
+                <w:sz w:val="24"/>
+                <w:szCs w:val="24"/>
+              </w:rPr>
+              <w:t>Mountain Bikes, followed by Electric Bikes, and Cyclocross Bikes.</w:t>
+            </w:r>
+          </w:p>
+          <w:p>
+            <w:pPr>
+              <w:tabs>
+                <w:tab w:val="left" w:pos="637"/>
+                <w:tab w:val="left" w:pos="638"/>
+                <w:tab w:val="right" w:pos="9185"/>
+              </w:tabs>
+              <w:rPr>
+                <w:rFonts w:cstheme="minorHAnsi"/>
+                <w:sz w:val="24"/>
+                <w:szCs w:val="24"/>
+              </w:rPr>
+            </w:pPr>
+          </w:p>
+          <w:p>
+            <w:pPr>
+              <w:tabs>
+                <w:tab w:val="left" w:pos="637"/>
+                <w:tab w:val="left" w:pos="638"/>
+                <w:tab w:val="right" w:pos="9185"/>
+              </w:tabs>
+              <w:rPr>
+                <w:rFonts w:cstheme="minorHAnsi"/>
+                <w:sz w:val="24"/>
+                <w:szCs w:val="24"/>
+              </w:rPr>
+            </w:pPr>
+            <w:r>
+              <w:rPr>
+                <w:rFonts w:cstheme="minorHAnsi"/>
+                <w:sz w:val="24"/>
+                <w:szCs w:val="24"/>
+              </w:rPr>
+              <w:t xml:space="preserve">There is also a trend here that Trek Brand sells better in general compared to other brands. From this query, every Trek Bike has sales about average of $250K, followed by Surly with an average of </w:t>
+            </w:r>
+            <w:r>
+              <w:rPr>
+                <w:rFonts w:cstheme="minorHAnsi"/>
+                <w:sz w:val="24"/>
+                <w:szCs w:val="24"/>
+              </w:rPr>
+              <w:t>$230K and Electra with $60K. However, Trek and Electra both surpass Surly in popularity.</w:t>
+            </w:r>
+          </w:p>
+          <w:p>
+            <w:pPr>
+              <w:tabs>
+                <w:tab w:val="left" w:pos="637"/>
+                <w:tab w:val="left" w:pos="638"/>
+                <w:tab w:val="right" w:pos="9185"/>
+              </w:tabs>
+              <w:rPr>
+                <w:rFonts w:cstheme="minorHAnsi"/>
+                <w:sz w:val="24"/>
+                <w:szCs w:val="24"/>
+              </w:rPr>
+            </w:pPr>
           </w:p>
           <w:p>
             <w:pPr>
@@ -1829,7 +1953,7 @@
 </file>
 
 <file path=word/endnotes.xml><?xml version="1.0" encoding="utf-8"?>
-<w:endnotes xmlns:wpc="http://schemas.microsoft.com/office/word/2010/wordprocessingCanvas" xmlns:cx="http://schemas.microsoft.com/office/drawing/2014/chartex" xmlns:cx1="http://schemas.microsoft.com/office/drawing/2015/9/8/chartex" xmlns:cx2="http://schemas.microsoft.com/office/drawing/2015/10/21/chartex" xmlns:cx3="http://schemas.microsoft.com/office/drawing/2016/5/9/chartex" xmlns:cx4="http://schemas.microsoft.com/office/drawing/2016/5/10/chartex" xmlns:cx5="http://schemas.microsoft.com/office/drawing/2016/5/11/chartex" xmlns:cx6="http://schemas.microsoft.com/office/drawing/2016/5/12/chartex" xmlns:cx7="http://schemas.microsoft.com/office/drawing/2016/5/13/chartex" xmlns:cx8="http://schemas.microsoft.com/office/drawing/2016/5/14/chartex" xmlns:mc="http://schemas.openxmlformats.org/markup-compatibility/2006" xmlns:aink="http://schemas.microsoft.com/office/drawing/2016/ink" xmlns:am3d="http://schemas.microsoft.com/office/drawing/2017/model3d" xmlns:o="urn:schemas-microsoft-com:office:office" xmlns:r="http://schemas.openxmlformats.org/officeDocument/2006/relationships" xmlns:m="http://schemas.openxmlformats.org/officeDocument/2006/math" xmlns:v="urn:schemas-microsoft-com:vml" xmlns:wp14="http://schemas.microsoft.com/office/word/2010/wordprocessingDrawing" xmlns:wp="http://schemas.openxmlformats.org/drawingml/2006/wordprocessingDrawing" xmlns:w10="urn:schemas-microsoft-com:office:word" xmlns:w="http://schemas.openxmlformats.org/wordprocessingml/2006/main" xmlns:w14="http://schemas.microsoft.com/office/word/2010/wordml" xmlns:w15="http://schemas.microsoft.com/office/word/2012/wordml" xmlns:w16cex="http://schemas.microsoft.com/office/word/2018/wordml/cex" xmlns:w16cid="http://schemas.microsoft.com/office/word/2016/wordml/cid" xmlns:w16="http://schemas.microsoft.com/office/word/2018/wordml" xmlns:w16sdtdh="http://schemas.microsoft.com/office/word/2020/wordml/sdtdatahash" xmlns:w16se="http://schemas.microsoft.com/office/word/2015/wordml/symex" xmlns:wpg="http://schemas.microsoft.com/office/word/2010/wordprocessingGroup" xmlns:wpi="http://schemas.microsoft.com/office/word/2010/wordprocessingInk" xmlns:wne="http://schemas.microsoft.com/office/word/2006/wordml" xmlns:wps="http://schemas.microsoft.com/office/word/2010/wordprocessingShape" mc:Ignorable="w14 w15 w16se w16cid w16 w16cex w16sdtdh wp14">
+<w:endnotes xmlns:wpc="http://schemas.microsoft.com/office/word/2010/wordprocessingCanvas" xmlns:cx="http://schemas.microsoft.com/office/drawing/2014/chartex" xmlns:cx1="http://schemas.microsoft.com/office/drawing/2015/9/8/chartex" xmlns:cx2="http://schemas.microsoft.com/office/drawing/2015/10/21/chartex" xmlns:cx3="http://schemas.microsoft.com/office/drawing/2016/5/9/chartex" xmlns:cx4="http://schemas.microsoft.com/office/drawing/2016/5/10/chartex" xmlns:cx5="http://schemas.microsoft.com/office/drawing/2016/5/11/chartex" xmlns:cx6="http://schemas.microsoft.com/office/drawing/2016/5/12/chartex" xmlns:cx7="http://schemas.microsoft.com/office/drawing/2016/5/13/chartex" xmlns:cx8="http://schemas.microsoft.com/office/drawing/2016/5/14/chartex" xmlns:mc="http://schemas.openxmlformats.org/markup-compatibility/2006" xmlns:aink="http://schemas.microsoft.com/office/drawing/2016/ink" xmlns:am3d="http://schemas.microsoft.com/office/drawing/2017/model3d" xmlns:o="urn:schemas-microsoft-com:office:office" xmlns:oel="http://schemas.microsoft.com/office/2019/extlst" xmlns:r="http://schemas.openxmlformats.org/officeDocument/2006/relationships" xmlns:m="http://schemas.openxmlformats.org/officeDocument/2006/math" xmlns:v="urn:schemas-microsoft-com:vml" xmlns:wp14="http://schemas.microsoft.com/office/word/2010/wordprocessingDrawing" xmlns:wp="http://schemas.openxmlformats.org/drawingml/2006/wordprocessingDrawing" xmlns:w10="urn:schemas-microsoft-com:office:word" xmlns:w="http://schemas.openxmlformats.org/wordprocessingml/2006/main" xmlns:w14="http://schemas.microsoft.com/office/word/2010/wordml" xmlns:w15="http://schemas.microsoft.com/office/word/2012/wordml" xmlns:w16cex="http://schemas.microsoft.com/office/word/2018/wordml/cex" xmlns:w16cid="http://schemas.microsoft.com/office/word/2016/wordml/cid" xmlns:w16="http://schemas.microsoft.com/office/word/2018/wordml" xmlns:w16sdtdh="http://schemas.microsoft.com/office/word/2020/wordml/sdtdatahash" xmlns:w16se="http://schemas.microsoft.com/office/word/2015/wordml/symex" xmlns:wpg="http://schemas.microsoft.com/office/word/2010/wordprocessingGroup" xmlns:wpi="http://schemas.microsoft.com/office/word/2010/wordprocessingInk" xmlns:wne="http://schemas.microsoft.com/office/word/2006/wordml" xmlns:wps="http://schemas.microsoft.com/office/word/2010/wordprocessingShape" mc:Ignorable="w14 w15 w16se w16cid w16 w16cex w16sdtdh wp14">
   <w:endnote w:type="separator" w:id="-1">
     <w:p>
       <w:pPr>
@@ -1854,7 +1978,7 @@
 </file>
 
 <file path=word/footnotes.xml><?xml version="1.0" encoding="utf-8"?>
-<w:footnotes xmlns:wpc="http://schemas.microsoft.com/office/word/2010/wordprocessingCanvas" xmlns:cx="http://schemas.microsoft.com/office/drawing/2014/chartex" xmlns:cx1="http://schemas.microsoft.com/office/drawing/2015/9/8/chartex" xmlns:cx2="http://schemas.microsoft.com/office/drawing/2015/10/21/chartex" xmlns:cx3="http://schemas.microsoft.com/office/drawing/2016/5/9/chartex" xmlns:cx4="http://schemas.microsoft.com/office/drawing/2016/5/10/chartex" xmlns:cx5="http://schemas.microsoft.com/office/drawing/2016/5/11/chartex" xmlns:cx6="http://schemas.microsoft.com/office/drawing/2016/5/12/chartex" xmlns:cx7="http://schemas.microsoft.com/office/drawing/2016/5/13/chartex" xmlns:cx8="http://schemas.microsoft.com/office/drawing/2016/5/14/chartex" xmlns:mc="http://schemas.openxmlformats.org/markup-compatibility/2006" xmlns:aink="http://schemas.microsoft.com/office/drawing/2016/ink" xmlns:am3d="http://schemas.microsoft.com/office/drawing/2017/model3d" xmlns:o="urn:schemas-microsoft-com:office:office" xmlns:r="http://schemas.openxmlformats.org/officeDocument/2006/relationships" xmlns:m="http://schemas.openxmlformats.org/officeDocument/2006/math" xmlns:v="urn:schemas-microsoft-com:vml" xmlns:wp14="http://schemas.microsoft.com/office/word/2010/wordprocessingDrawing" xmlns:wp="http://schemas.openxmlformats.org/drawingml/2006/wordprocessingDrawing" xmlns:w10="urn:schemas-microsoft-com:office:word" xmlns:w="http://schemas.openxmlformats.org/wordprocessingml/2006/main" xmlns:w14="http://schemas.microsoft.com/office/word/2010/wordml" xmlns:w15="http://schemas.microsoft.com/office/word/2012/wordml" xmlns:w16cex="http://schemas.microsoft.com/office/word/2018/wordml/cex" xmlns:w16cid="http://schemas.microsoft.com/office/word/2016/wordml/cid" xmlns:w16="http://schemas.microsoft.com/office/word/2018/wordml" xmlns:w16sdtdh="http://schemas.microsoft.com/office/word/2020/wordml/sdtdatahash" xmlns:w16se="http://schemas.microsoft.com/office/word/2015/wordml/symex" xmlns:wpg="http://schemas.microsoft.com/office/word/2010/wordprocessingGroup" xmlns:wpi="http://schemas.microsoft.com/office/word/2010/wordprocessingInk" xmlns:wne="http://schemas.microsoft.com/office/word/2006/wordml" xmlns:wps="http://schemas.microsoft.com/office/word/2010/wordprocessingShape" mc:Ignorable="w14 w15 w16se w16cid w16 w16cex w16sdtdh wp14">
+<w:footnotes xmlns:wpc="http://schemas.microsoft.com/office/word/2010/wordprocessingCanvas" xmlns:cx="http://schemas.microsoft.com/office/drawing/2014/chartex" xmlns:cx1="http://schemas.microsoft.com/office/drawing/2015/9/8/chartex" xmlns:cx2="http://schemas.microsoft.com/office/drawing/2015/10/21/chartex" xmlns:cx3="http://schemas.microsoft.com/office/drawing/2016/5/9/chartex" xmlns:cx4="http://schemas.microsoft.com/office/drawing/2016/5/10/chartex" xmlns:cx5="http://schemas.microsoft.com/office/drawing/2016/5/11/chartex" xmlns:cx6="http://schemas.microsoft.com/office/drawing/2016/5/12/chartex" xmlns:cx7="http://schemas.microsoft.com/office/drawing/2016/5/13/chartex" xmlns:cx8="http://schemas.microsoft.com/office/drawing/2016/5/14/chartex" xmlns:mc="http://schemas.openxmlformats.org/markup-compatibility/2006" xmlns:aink="http://schemas.microsoft.com/office/drawing/2016/ink" xmlns:am3d="http://schemas.microsoft.com/office/drawing/2017/model3d" xmlns:o="urn:schemas-microsoft-com:office:office" xmlns:oel="http://schemas.microsoft.com/office/2019/extlst" xmlns:r="http://schemas.openxmlformats.org/officeDocument/2006/relationships" xmlns:m="http://schemas.openxmlformats.org/officeDocument/2006/math" xmlns:v="urn:schemas-microsoft-com:vml" xmlns:wp14="http://schemas.microsoft.com/office/word/2010/wordprocessingDrawing" xmlns:wp="http://schemas.openxmlformats.org/drawingml/2006/wordprocessingDrawing" xmlns:w10="urn:schemas-microsoft-com:office:word" xmlns:w="http://schemas.openxmlformats.org/wordprocessingml/2006/main" xmlns:w14="http://schemas.microsoft.com/office/word/2010/wordml" xmlns:w15="http://schemas.microsoft.com/office/word/2012/wordml" xmlns:w16cex="http://schemas.microsoft.com/office/word/2018/wordml/cex" xmlns:w16cid="http://schemas.microsoft.com/office/word/2016/wordml/cid" xmlns:w16="http://schemas.microsoft.com/office/word/2018/wordml" xmlns:w16sdtdh="http://schemas.microsoft.com/office/word/2020/wordml/sdtdatahash" xmlns:w16se="http://schemas.microsoft.com/office/word/2015/wordml/symex" xmlns:wpg="http://schemas.microsoft.com/office/word/2010/wordprocessingGroup" xmlns:wpi="http://schemas.microsoft.com/office/word/2010/wordprocessingInk" xmlns:wne="http://schemas.microsoft.com/office/word/2006/wordml" xmlns:wps="http://schemas.microsoft.com/office/word/2010/wordprocessingShape" mc:Ignorable="w14 w15 w16se w16cid w16 w16cex w16sdtdh wp14">
   <w:footnote w:type="separator" w:id="-1">
     <w:p>
       <w:pPr>
@@ -1879,7 +2003,7 @@
 </file>
 
 <file path=word/numbering.xml><?xml version="1.0" encoding="utf-8"?>
-<w:numbering xmlns:wpc="http://schemas.microsoft.com/office/word/2010/wordprocessingCanvas" xmlns:cx="http://schemas.microsoft.com/office/drawing/2014/chartex" xmlns:cx1="http://schemas.microsoft.com/office/drawing/2015/9/8/chartex" xmlns:cx2="http://schemas.microsoft.com/office/drawing/2015/10/21/chartex" xmlns:cx3="http://schemas.microsoft.com/office/drawing/2016/5/9/chartex" xmlns:cx4="http://schemas.microsoft.com/office/drawing/2016/5/10/chartex" xmlns:cx5="http://schemas.microsoft.com/office/drawing/2016/5/11/chartex" xmlns:cx6="http://schemas.microsoft.com/office/drawing/2016/5/12/chartex" xmlns:cx7="http://schemas.microsoft.com/office/drawing/2016/5/13/chartex" xmlns:cx8="http://schemas.microsoft.com/office/drawing/2016/5/14/chartex" xmlns:mc="http://schemas.openxmlformats.org/markup-compatibility/2006" xmlns:aink="http://schemas.microsoft.com/office/drawing/2016/ink" xmlns:am3d="http://schemas.microsoft.com/office/drawing/2017/model3d" xmlns:o="urn:schemas-microsoft-com:office:office" xmlns:r="http://schemas.openxmlformats.org/officeDocument/2006/relationships" xmlns:m="http://schemas.openxmlformats.org/officeDocument/2006/math" xmlns:v="urn:schemas-microsoft-com:vml" xmlns:wp14="http://schemas.microsoft.com/office/word/2010/wordprocessingDrawing" xmlns:wp="http://schemas.openxmlformats.org/drawingml/2006/wordprocessingDrawing" xmlns:w10="urn:schemas-microsoft-com:office:word" xmlns:w="http://schemas.openxmlformats.org/wordprocessingml/2006/main" xmlns:w14="http://schemas.microsoft.com/office/word/2010/wordml" xmlns:w15="http://schemas.microsoft.com/office/word/2012/wordml" xmlns:w16cex="http://schemas.microsoft.com/office/word/2018/wordml/cex" xmlns:w16cid="http://schemas.microsoft.com/office/word/2016/wordml/cid" xmlns:w16="http://schemas.microsoft.com/office/word/2018/wordml" xmlns:w16sdtdh="http://schemas.microsoft.com/office/word/2020/wordml/sdtdatahash" xmlns:w16se="http://schemas.microsoft.com/office/word/2015/wordml/symex" xmlns:wpg="http://schemas.microsoft.com/office/word/2010/wordprocessingGroup" xmlns:wpi="http://schemas.microsoft.com/office/word/2010/wordprocessingInk" xmlns:wne="http://schemas.microsoft.com/office/word/2006/wordml" xmlns:wps="http://schemas.microsoft.com/office/word/2010/wordprocessingShape" mc:Ignorable="w14 w15 w16se w16cid w16 w16cex w16sdtdh wp14">
+<w:numbering xmlns:wpc="http://schemas.microsoft.com/office/word/2010/wordprocessingCanvas" xmlns:cx="http://schemas.microsoft.com/office/drawing/2014/chartex" xmlns:cx1="http://schemas.microsoft.com/office/drawing/2015/9/8/chartex" xmlns:cx2="http://schemas.microsoft.com/office/drawing/2015/10/21/chartex" xmlns:cx3="http://schemas.microsoft.com/office/drawing/2016/5/9/chartex" xmlns:cx4="http://schemas.microsoft.com/office/drawing/2016/5/10/chartex" xmlns:cx5="http://schemas.microsoft.com/office/drawing/2016/5/11/chartex" xmlns:cx6="http://schemas.microsoft.com/office/drawing/2016/5/12/chartex" xmlns:cx7="http://schemas.microsoft.com/office/drawing/2016/5/13/chartex" xmlns:cx8="http://schemas.microsoft.com/office/drawing/2016/5/14/chartex" xmlns:mc="http://schemas.openxmlformats.org/markup-compatibility/2006" xmlns:aink="http://schemas.microsoft.com/office/drawing/2016/ink" xmlns:am3d="http://schemas.microsoft.com/office/drawing/2017/model3d" xmlns:o="urn:schemas-microsoft-com:office:office" xmlns:oel="http://schemas.microsoft.com/office/2019/extlst" xmlns:r="http://schemas.openxmlformats.org/officeDocument/2006/relationships" xmlns:m="http://schemas.openxmlformats.org/officeDocument/2006/math" xmlns:v="urn:schemas-microsoft-com:vml" xmlns:wp14="http://schemas.microsoft.com/office/word/2010/wordprocessingDrawing" xmlns:wp="http://schemas.openxmlformats.org/drawingml/2006/wordprocessingDrawing" xmlns:w10="urn:schemas-microsoft-com:office:word" xmlns:w="http://schemas.openxmlformats.org/wordprocessingml/2006/main" xmlns:w14="http://schemas.microsoft.com/office/word/2010/wordml" xmlns:w15="http://schemas.microsoft.com/office/word/2012/wordml" xmlns:w16cex="http://schemas.microsoft.com/office/word/2018/wordml/cex" xmlns:w16cid="http://schemas.microsoft.com/office/word/2016/wordml/cid" xmlns:w16="http://schemas.microsoft.com/office/word/2018/wordml" xmlns:w16sdtdh="http://schemas.microsoft.com/office/word/2020/wordml/sdtdatahash" xmlns:w16se="http://schemas.microsoft.com/office/word/2015/wordml/symex" xmlns:wpg="http://schemas.microsoft.com/office/word/2010/wordprocessingGroup" xmlns:wpi="http://schemas.microsoft.com/office/word/2010/wordprocessingInk" xmlns:wne="http://schemas.microsoft.com/office/word/2006/wordml" xmlns:wps="http://schemas.microsoft.com/office/word/2010/wordprocessingShape" mc:Ignorable="w14 w15 w16se w16cid w16 w16cex w16sdtdh wp14">
   <w:abstractNum w:abstractNumId="0" w15:restartNumberingAfterBreak="0">
     <w:nsid w:val="08D915D6"/>
     <w:multiLevelType w:val="hybridMultilevel"/>
@@ -6840,148 +6964,148 @@
       </w:rPr>
     </w:lvl>
   </w:abstractNum>
-  <w:num w:numId="1">
+  <w:num w:numId="1" w16cid:durableId="1423643406">
     <w:abstractNumId w:val="46"/>
   </w:num>
-  <w:num w:numId="2">
+  <w:num w:numId="2" w16cid:durableId="689526322">
     <w:abstractNumId w:val="9"/>
   </w:num>
-  <w:num w:numId="3">
+  <w:num w:numId="3" w16cid:durableId="762650411">
     <w:abstractNumId w:val="42"/>
   </w:num>
-  <w:num w:numId="4">
+  <w:num w:numId="4" w16cid:durableId="1759209488">
     <w:abstractNumId w:val="5"/>
   </w:num>
-  <w:num w:numId="5">
+  <w:num w:numId="5" w16cid:durableId="1343586149">
     <w:abstractNumId w:val="37"/>
   </w:num>
-  <w:num w:numId="6">
+  <w:num w:numId="6" w16cid:durableId="1760714187">
     <w:abstractNumId w:val="4"/>
   </w:num>
-  <w:num w:numId="7">
+  <w:num w:numId="7" w16cid:durableId="1473450425">
     <w:abstractNumId w:val="26"/>
   </w:num>
-  <w:num w:numId="8">
+  <w:num w:numId="8" w16cid:durableId="2023704098">
     <w:abstractNumId w:val="29"/>
   </w:num>
-  <w:num w:numId="9">
+  <w:num w:numId="9" w16cid:durableId="1898198376">
     <w:abstractNumId w:val="45"/>
   </w:num>
-  <w:num w:numId="10">
+  <w:num w:numId="10" w16cid:durableId="2092698935">
     <w:abstractNumId w:val="44"/>
   </w:num>
-  <w:num w:numId="11">
+  <w:num w:numId="11" w16cid:durableId="1372610992">
     <w:abstractNumId w:val="11"/>
   </w:num>
-  <w:num w:numId="12">
+  <w:num w:numId="12" w16cid:durableId="172962247">
     <w:abstractNumId w:val="17"/>
   </w:num>
-  <w:num w:numId="13">
+  <w:num w:numId="13" w16cid:durableId="308822835">
     <w:abstractNumId w:val="34"/>
   </w:num>
-  <w:num w:numId="14">
+  <w:num w:numId="14" w16cid:durableId="1330214619">
     <w:abstractNumId w:val="22"/>
   </w:num>
-  <w:num w:numId="15">
+  <w:num w:numId="15" w16cid:durableId="1307666609">
     <w:abstractNumId w:val="25"/>
   </w:num>
-  <w:num w:numId="16">
+  <w:num w:numId="16" w16cid:durableId="489256594">
     <w:abstractNumId w:val="20"/>
   </w:num>
-  <w:num w:numId="17">
+  <w:num w:numId="17" w16cid:durableId="1426073231">
     <w:abstractNumId w:val="7"/>
   </w:num>
-  <w:num w:numId="18">
+  <w:num w:numId="18" w16cid:durableId="1294945962">
     <w:abstractNumId w:val="1"/>
   </w:num>
-  <w:num w:numId="19">
+  <w:num w:numId="19" w16cid:durableId="121728930">
     <w:abstractNumId w:val="23"/>
   </w:num>
-  <w:num w:numId="20">
+  <w:num w:numId="20" w16cid:durableId="1765615018">
     <w:abstractNumId w:val="8"/>
   </w:num>
-  <w:num w:numId="21">
+  <w:num w:numId="21" w16cid:durableId="484590282">
     <w:abstractNumId w:val="2"/>
   </w:num>
-  <w:num w:numId="22">
+  <w:num w:numId="22" w16cid:durableId="937716086">
     <w:abstractNumId w:val="19"/>
   </w:num>
-  <w:num w:numId="23">
+  <w:num w:numId="23" w16cid:durableId="572358169">
     <w:abstractNumId w:val="38"/>
   </w:num>
-  <w:num w:numId="24">
+  <w:num w:numId="24" w16cid:durableId="1773434993">
     <w:abstractNumId w:val="18"/>
   </w:num>
-  <w:num w:numId="25">
+  <w:num w:numId="25" w16cid:durableId="403989298">
     <w:abstractNumId w:val="13"/>
   </w:num>
-  <w:num w:numId="26">
+  <w:num w:numId="26" w16cid:durableId="484007867">
     <w:abstractNumId w:val="41"/>
   </w:num>
-  <w:num w:numId="27">
+  <w:num w:numId="27" w16cid:durableId="1077678642">
     <w:abstractNumId w:val="16"/>
   </w:num>
-  <w:num w:numId="28">
+  <w:num w:numId="28" w16cid:durableId="1259560036">
     <w:abstractNumId w:val="36"/>
   </w:num>
-  <w:num w:numId="29">
+  <w:num w:numId="29" w16cid:durableId="1331330397">
     <w:abstractNumId w:val="31"/>
   </w:num>
-  <w:num w:numId="30">
+  <w:num w:numId="30" w16cid:durableId="1199662406">
     <w:abstractNumId w:val="12"/>
   </w:num>
-  <w:num w:numId="31">
+  <w:num w:numId="31" w16cid:durableId="2030253624">
     <w:abstractNumId w:val="15"/>
   </w:num>
-  <w:num w:numId="32">
+  <w:num w:numId="32" w16cid:durableId="336425071">
     <w:abstractNumId w:val="43"/>
   </w:num>
-  <w:num w:numId="33">
+  <w:num w:numId="33" w16cid:durableId="1386181957">
     <w:abstractNumId w:val="0"/>
   </w:num>
-  <w:num w:numId="34">
+  <w:num w:numId="34" w16cid:durableId="1752847216">
     <w:abstractNumId w:val="40"/>
   </w:num>
-  <w:num w:numId="35">
+  <w:num w:numId="35" w16cid:durableId="335305920">
     <w:abstractNumId w:val="39"/>
   </w:num>
-  <w:num w:numId="36">
+  <w:num w:numId="36" w16cid:durableId="977536274">
     <w:abstractNumId w:val="30"/>
   </w:num>
-  <w:num w:numId="37">
+  <w:num w:numId="37" w16cid:durableId="204607084">
     <w:abstractNumId w:val="21"/>
   </w:num>
-  <w:num w:numId="38">
+  <w:num w:numId="38" w16cid:durableId="1381901760">
     <w:abstractNumId w:val="24"/>
   </w:num>
-  <w:num w:numId="39">
+  <w:num w:numId="39" w16cid:durableId="186525018">
     <w:abstractNumId w:val="10"/>
   </w:num>
-  <w:num w:numId="40">
+  <w:num w:numId="40" w16cid:durableId="1093745444">
     <w:abstractNumId w:val="28"/>
   </w:num>
-  <w:num w:numId="41">
+  <w:num w:numId="41" w16cid:durableId="142090337">
     <w:abstractNumId w:val="27"/>
   </w:num>
-  <w:num w:numId="42">
+  <w:num w:numId="42" w16cid:durableId="54858073">
     <w:abstractNumId w:val="32"/>
   </w:num>
-  <w:num w:numId="43">
+  <w:num w:numId="43" w16cid:durableId="1367559296">
     <w:abstractNumId w:val="47"/>
   </w:num>
-  <w:num w:numId="44">
+  <w:num w:numId="44" w16cid:durableId="337082831">
     <w:abstractNumId w:val="33"/>
   </w:num>
-  <w:num w:numId="45">
+  <w:num w:numId="45" w16cid:durableId="574703863">
     <w:abstractNumId w:val="35"/>
   </w:num>
-  <w:num w:numId="46">
+  <w:num w:numId="46" w16cid:durableId="1681155977">
     <w:abstractNumId w:val="14"/>
   </w:num>
-  <w:num w:numId="47">
+  <w:num w:numId="47" w16cid:durableId="714232212">
     <w:abstractNumId w:val="3"/>
   </w:num>
-  <w:num w:numId="48">
+  <w:num w:numId="48" w16cid:durableId="951976169">
     <w:abstractNumId w:val="6"/>
   </w:num>
 </w:numbering>
@@ -7947,6 +8071,12 @@
 </file>
 
 <file path=customXml/item1.xml><?xml version="1.0" encoding="utf-8"?>
+<p:properties xmlns:p="http://schemas.microsoft.com/office/2006/metadata/properties" xmlns:xsi="http://www.w3.org/2001/XMLSchema-instance" xmlns:pc="http://schemas.microsoft.com/office/infopath/2007/PartnerControls">
+  <documentManagement/>
+</p:properties>
+</file>
+
+<file path=customXml/item2.xml><?xml version="1.0" encoding="utf-8"?>
 <ct:contentTypeSchema xmlns:ct="http://schemas.microsoft.com/office/2006/metadata/contentType" xmlns:ma="http://schemas.microsoft.com/office/2006/metadata/properties/metaAttributes" ct:_="" ma:_="" ma:contentTypeName="Document" ma:contentTypeID="0x010100C8949F10E902964387F3FC0FAFDD3733" ma:contentTypeVersion="4" ma:contentTypeDescription="Create a new document." ma:contentTypeScope="" ma:versionID="f97f75b271733d86bd5ce80139a0b0c2">
   <xsd:schema xmlns:xsd="http://www.w3.org/2001/XMLSchema" xmlns:xs="http://www.w3.org/2001/XMLSchema" xmlns:p="http://schemas.microsoft.com/office/2006/metadata/properties" xmlns:ns2="4669478b-ecd4-41a6-810b-55ece70d8990" targetNamespace="http://schemas.microsoft.com/office/2006/metadata/properties" ma:root="true" ma:fieldsID="269d649f436456953134a84e62b91b87" ns2:_="">
     <xsd:import namespace="4669478b-ecd4-41a6-810b-55ece70d8990"/>
@@ -8092,12 +8222,6 @@
 </ct:contentTypeSchema>
 </file>
 
-<file path=customXml/item2.xml><?xml version="1.0" encoding="utf-8"?>
-<p:properties xmlns:p="http://schemas.microsoft.com/office/2006/metadata/properties" xmlns:xsi="http://www.w3.org/2001/XMLSchema-instance" xmlns:pc="http://schemas.microsoft.com/office/infopath/2007/PartnerControls">
-  <documentManagement/>
-</p:properties>
-</file>
-
 <file path=customXml/item3.xml><?xml version="1.0" encoding="utf-8"?>
 <?mso-contentType ?>
 <FormTemplates xmlns="http://schemas.microsoft.com/sharepoint/v3/contenttype/forms">
@@ -8108,6 +8232,15 @@
 </file>
 
 <file path=customXml/itemProps1.xml><?xml version="1.0" encoding="utf-8"?>
+<ds:datastoreItem xmlns:ds="http://schemas.openxmlformats.org/officeDocument/2006/customXml" ds:itemID="{EB5F5482-2D47-46A6-ADF9-F4A7638E4E78}">
+  <ds:schemaRefs>
+    <ds:schemaRef ds:uri="http://schemas.microsoft.com/office/2006/metadata/properties"/>
+    <ds:schemaRef ds:uri="http://schemas.microsoft.com/office/infopath/2007/PartnerControls"/>
+  </ds:schemaRefs>
+</ds:datastoreItem>
+</file>
+
+<file path=customXml/itemProps2.xml><?xml version="1.0" encoding="utf-8"?>
 <ds:datastoreItem xmlns:ds="http://schemas.openxmlformats.org/officeDocument/2006/customXml" ds:itemID="{B71C977F-09BB-42E7-B2D3-3958CB921C73}">
   <ds:schemaRefs>
     <ds:schemaRef ds:uri="http://schemas.microsoft.com/office/2006/metadata/contentType"/>
@@ -8125,15 +8258,6 @@
 </ds:datastoreItem>
 </file>
 
-<file path=customXml/itemProps2.xml><?xml version="1.0" encoding="utf-8"?>
-<ds:datastoreItem xmlns:ds="http://schemas.openxmlformats.org/officeDocument/2006/customXml" ds:itemID="{EB5F5482-2D47-46A6-ADF9-F4A7638E4E78}">
-  <ds:schemaRefs>
-    <ds:schemaRef ds:uri="http://schemas.microsoft.com/office/2006/metadata/properties"/>
-    <ds:schemaRef ds:uri="http://schemas.microsoft.com/office/infopath/2007/PartnerControls"/>
-  </ds:schemaRefs>
-</ds:datastoreItem>
-</file>
-
 <file path=customXml/itemProps3.xml><?xml version="1.0" encoding="utf-8"?>
 <ds:datastoreItem xmlns:ds="http://schemas.openxmlformats.org/officeDocument/2006/customXml" ds:itemID="{3435D645-1E67-4FC5-B5C7-B309B3229D54}">
   <ds:schemaRefs>

</xml_diff>